<commit_message>
Remove arq de la sol
</commit_message>
<xml_diff>
--- a/ObligatorioBigData.docx
+++ b/ObligatorioBigData.docx
@@ -285,7 +285,7 @@
                 <v:stroke joinstyle="miter"/>
                 <v:path gradientshapeok="t" o:connecttype="rect"/>
               </v:shapetype>
-              <v:shape id="Cuadro de texto 4" o:spid="_x0000_s1026" type="#_x0000_t202" style="position:absolute;margin-left:155.45pt;margin-top:-11.1pt;width:338.8pt;height:311pt;z-index:251661312;visibility:visible;mso-wrap-style:square;mso-width-percent:0;mso-height-percent:0;mso-wrap-distance-left:9pt;mso-wrap-distance-top:0;mso-wrap-distance-right:9pt;mso-wrap-distance-bottom:0;mso-position-horizontal:absolute;mso-position-horizontal-relative:text;mso-position-vertical:absolute;mso-position-vertical-relative:text;mso-width-percent:0;mso-height-percent:0;mso-width-relative:margin;mso-height-relative:margin;v-text-anchor:top" o:gfxdata="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" fillcolor="#1f3763 [1604]" strokecolor="#1f3763 [1604]" strokeweight=".5pt">
+              <v:shape id="Cuadro de texto 4" o:spid="_x0000_s1026" type="#_x0000_t202" style="position:absolute;margin-left:155.45pt;margin-top:-11.1pt;width:338.8pt;height:311pt;z-index:251661312;visibility:visible;mso-wrap-style:square;mso-width-percent:0;mso-height-percent:0;mso-wrap-distance-left:9pt;mso-wrap-distance-top:0;mso-wrap-distance-right:9pt;mso-wrap-distance-bottom:0;mso-position-horizontal:absolute;mso-position-horizontal-relative:text;mso-position-vertical:absolute;mso-position-vertical-relative:text;mso-width-percent:0;mso-height-percent:0;mso-width-relative:margin;mso-height-relative:margin;v-text-anchor:top" o:gfxdata="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" fillcolor="#1f3763 [1604]" strokecolor="#1f3763 [1604]" strokeweight=".5pt">
                 <v:textbox>
                   <w:txbxContent>
                     <w:p>
@@ -691,7 +691,7 @@
           </mc:Choice>
           <mc:Fallback>
             <w:pict>
-              <v:shape w14:anchorId="4D5A5D3E" id="Cuadro de texto 7" o:spid="_x0000_s1027" type="#_x0000_t202" style="position:absolute;margin-left:-55.05pt;margin-top:666.15pt;width:400pt;height:1in;z-index:251663360;visibility:visible;mso-wrap-style:square;mso-width-percent:0;mso-height-percent:0;mso-wrap-distance-left:9pt;mso-wrap-distance-top:0;mso-wrap-distance-right:9pt;mso-wrap-distance-bottom:0;mso-position-horizontal:absolute;mso-position-horizontal-relative:text;mso-position-vertical:absolute;mso-position-vertical-relative:text;mso-width-percent:0;mso-height-percent:0;mso-width-relative:margin;mso-height-relative:margin;v-text-anchor:top" o:gfxdata="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" fillcolor="#4472c4 [3204]" strokecolor="#4472c4 [3204]" strokeweight=".5pt">
+              <v:shape w14:anchorId="4D5A5D3E" id="Cuadro de texto 7" o:spid="_x0000_s1027" type="#_x0000_t202" style="position:absolute;margin-left:-55.05pt;margin-top:666.15pt;width:400pt;height:1in;z-index:251663360;visibility:visible;mso-wrap-style:square;mso-width-percent:0;mso-height-percent:0;mso-wrap-distance-left:9pt;mso-wrap-distance-top:0;mso-wrap-distance-right:9pt;mso-wrap-distance-bottom:0;mso-position-horizontal:absolute;mso-position-horizontal-relative:text;mso-position-vertical:absolute;mso-position-vertical-relative:text;mso-width-percent:0;mso-height-percent:0;mso-width-relative:margin;mso-height-relative:margin;v-text-anchor:top" o:gfxdata="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" fillcolor="#4472c4 [3204]" strokecolor="#4472c4 [3204]" strokeweight=".5pt">
                 <v:textbox>
                   <w:txbxContent>
                     <w:p>
@@ -980,7 +980,7 @@
           </mc:Choice>
           <mc:Fallback>
             <w:pict>
-              <v:rect w14:anchorId="1E306E20" id="Rectángulo 2" o:spid="_x0000_s1028" style="position:absolute;margin-left:0;margin-top:-70.85pt;width:594pt;height:843.75pt;z-index:251659264;visibility:visible;mso-wrap-style:square;mso-height-percent:0;mso-wrap-distance-left:9pt;mso-wrap-distance-top:0;mso-wrap-distance-right:9pt;mso-wrap-distance-bottom:0;mso-position-horizontal:left;mso-position-horizontal-relative:page;mso-position-vertical:absolute;mso-position-vertical-relative:text;mso-height-percent:0;mso-height-relative:margin;v-text-anchor:middle" o:gfxdata="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" fillcolor="#1f3763 [1604]" strokecolor="white [3212]" strokeweight="1pt">
+              <v:rect w14:anchorId="1E306E20" id="Rectángulo 2" o:spid="_x0000_s1028" style="position:absolute;margin-left:0;margin-top:-70.85pt;width:594pt;height:843.75pt;z-index:251659264;visibility:visible;mso-wrap-style:square;mso-height-percent:0;mso-wrap-distance-left:9pt;mso-wrap-distance-top:0;mso-wrap-distance-right:9pt;mso-wrap-distance-bottom:0;mso-position-horizontal:left;mso-position-horizontal-relative:page;mso-position-vertical:absolute;mso-position-vertical-relative:text;mso-height-percent:0;mso-height-relative:margin;v-text-anchor:middle" o:gfxdata="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" fillcolor="#1f3763 [1604]" strokecolor="white [3212]" strokeweight="1pt">
                 <v:textbox>
                   <w:txbxContent>
                     <w:p>
@@ -1028,7 +1028,7 @@
       <w:sdtContent>
         <w:p>
           <w:pPr>
-            <w:pStyle w:val="TtuloTDC"/>
+            <w:pStyle w:val="TOCHeading"/>
           </w:pPr>
           <w:r>
             <w:rPr>
@@ -1039,14 +1039,16 @@
         </w:p>
         <w:p>
           <w:pPr>
-            <w:pStyle w:val="TDC1"/>
+            <w:pStyle w:val="TOC1"/>
             <w:tabs>
               <w:tab w:val="right" w:leader="dot" w:pos="8494"/>
             </w:tabs>
             <w:rPr>
-              <w:rFonts w:eastAsiaTheme="minorEastAsia"/>
+              <w:rFonts w:asciiTheme="minorHAnsi" w:eastAsiaTheme="minorEastAsia" w:hAnsiTheme="minorHAnsi" w:cstheme="minorBidi"/>
               <w:noProof/>
-              <w:lang w:eastAsia="es-UY"/>
+              <w:sz w:val="22"/>
+              <w:szCs w:val="22"/>
+              <w:lang w:val="en-US" w:eastAsia="en-US"/>
             </w:rPr>
           </w:pPr>
           <w:r>
@@ -1058,10 +1060,11 @@
           <w:r>
             <w:fldChar w:fldCharType="separate"/>
           </w:r>
-          <w:hyperlink w:anchor="_Toc44772675" w:history="1">
-            <w:r>
-              <w:rPr>
-                <w:rStyle w:val="Hipervnculo"/>
+          <w:hyperlink w:anchor="_Toc105544135" w:history="1">
+            <w:r>
+              <w:rPr>
+                <w:rStyle w:val="Hyperlink"/>
+                <w:rFonts w:eastAsiaTheme="majorEastAsia"/>
                 <w:noProof/>
               </w:rPr>
               <w:t>Introducción</w:t>
@@ -1085,7 +1088,7 @@
                 <w:noProof/>
                 <w:webHidden/>
               </w:rPr>
-              <w:instrText xml:space="preserve"> PAGEREF _Toc44772675 \h </w:instrText>
+              <w:instrText xml:space="preserve"> PAGEREF _Toc105544135 \h </w:instrText>
             </w:r>
             <w:r>
               <w:rPr>
@@ -1118,20 +1121,23 @@
         </w:p>
         <w:p>
           <w:pPr>
-            <w:pStyle w:val="TDC1"/>
+            <w:pStyle w:val="TOC1"/>
             <w:tabs>
               <w:tab w:val="right" w:leader="dot" w:pos="8494"/>
             </w:tabs>
             <w:rPr>
-              <w:rFonts w:eastAsiaTheme="minorEastAsia"/>
+              <w:rFonts w:asciiTheme="minorHAnsi" w:eastAsiaTheme="minorEastAsia" w:hAnsiTheme="minorHAnsi" w:cstheme="minorBidi"/>
               <w:noProof/>
-              <w:lang w:eastAsia="es-UY"/>
+              <w:sz w:val="22"/>
+              <w:szCs w:val="22"/>
+              <w:lang w:val="en-US" w:eastAsia="en-US"/>
             </w:rPr>
           </w:pPr>
-          <w:hyperlink w:anchor="_Toc44772676" w:history="1">
-            <w:r>
-              <w:rPr>
-                <w:rStyle w:val="Hipervnculo"/>
+          <w:hyperlink w:anchor="_Toc105544136" w:history="1">
+            <w:r>
+              <w:rPr>
+                <w:rStyle w:val="Hyperlink"/>
+                <w:rFonts w:eastAsiaTheme="majorEastAsia"/>
                 <w:noProof/>
               </w:rPr>
               <w:t>Planteamiento del Problema</w:t>
@@ -1155,7 +1161,7 @@
                 <w:noProof/>
                 <w:webHidden/>
               </w:rPr>
-              <w:instrText xml:space="preserve"> PAGEREF _Toc44772676 \h </w:instrText>
+              <w:instrText xml:space="preserve"> PAGEREF _Toc105544136 \h </w:instrText>
             </w:r>
             <w:r>
               <w:rPr>
@@ -1188,20 +1194,23 @@
         </w:p>
         <w:p>
           <w:pPr>
-            <w:pStyle w:val="TDC1"/>
+            <w:pStyle w:val="TOC1"/>
             <w:tabs>
               <w:tab w:val="right" w:leader="dot" w:pos="8494"/>
             </w:tabs>
             <w:rPr>
-              <w:rFonts w:eastAsiaTheme="minorEastAsia"/>
+              <w:rFonts w:asciiTheme="minorHAnsi" w:eastAsiaTheme="minorEastAsia" w:hAnsiTheme="minorHAnsi" w:cstheme="minorBidi"/>
               <w:noProof/>
-              <w:lang w:eastAsia="es-UY"/>
+              <w:sz w:val="22"/>
+              <w:szCs w:val="22"/>
+              <w:lang w:val="en-US" w:eastAsia="en-US"/>
             </w:rPr>
           </w:pPr>
-          <w:hyperlink w:anchor="_Toc44772677" w:history="1">
-            <w:r>
-              <w:rPr>
-                <w:rStyle w:val="Hipervnculo"/>
+          <w:hyperlink w:anchor="_Toc105544137" w:history="1">
+            <w:r>
+              <w:rPr>
+                <w:rStyle w:val="Hyperlink"/>
+                <w:rFonts w:eastAsiaTheme="majorEastAsia"/>
                 <w:noProof/>
               </w:rPr>
               <w:t>Objetivo General</w:t>
@@ -1225,7 +1234,7 @@
                 <w:noProof/>
                 <w:webHidden/>
               </w:rPr>
-              <w:instrText xml:space="preserve"> PAGEREF _Toc44772677 \h </w:instrText>
+              <w:instrText xml:space="preserve"> PAGEREF _Toc105544137 \h </w:instrText>
             </w:r>
             <w:r>
               <w:rPr>
@@ -1258,20 +1267,23 @@
         </w:p>
         <w:p>
           <w:pPr>
-            <w:pStyle w:val="TDC1"/>
+            <w:pStyle w:val="TOC1"/>
             <w:tabs>
               <w:tab w:val="right" w:leader="dot" w:pos="8494"/>
             </w:tabs>
             <w:rPr>
-              <w:rFonts w:eastAsiaTheme="minorEastAsia"/>
+              <w:rFonts w:asciiTheme="minorHAnsi" w:eastAsiaTheme="minorEastAsia" w:hAnsiTheme="minorHAnsi" w:cstheme="minorBidi"/>
               <w:noProof/>
-              <w:lang w:eastAsia="es-UY"/>
+              <w:sz w:val="22"/>
+              <w:szCs w:val="22"/>
+              <w:lang w:val="en-US" w:eastAsia="en-US"/>
             </w:rPr>
           </w:pPr>
-          <w:hyperlink w:anchor="_Toc44772678" w:history="1">
-            <w:r>
-              <w:rPr>
-                <w:rStyle w:val="Hipervnculo"/>
+          <w:hyperlink w:anchor="_Toc105544138" w:history="1">
+            <w:r>
+              <w:rPr>
+                <w:rStyle w:val="Hyperlink"/>
+                <w:rFonts w:eastAsiaTheme="majorEastAsia"/>
                 <w:noProof/>
               </w:rPr>
               <w:t>Objetivos Específicos</w:t>
@@ -1295,7 +1307,7 @@
                 <w:noProof/>
                 <w:webHidden/>
               </w:rPr>
-              <w:instrText xml:space="preserve"> PAGEREF _Toc44772678 \h </w:instrText>
+              <w:instrText xml:space="preserve"> PAGEREF _Toc105544138 \h </w:instrText>
             </w:r>
             <w:r>
               <w:rPr>
@@ -1328,20 +1340,23 @@
         </w:p>
         <w:p>
           <w:pPr>
-            <w:pStyle w:val="TDC1"/>
+            <w:pStyle w:val="TOC1"/>
             <w:tabs>
               <w:tab w:val="right" w:leader="dot" w:pos="8494"/>
             </w:tabs>
             <w:rPr>
-              <w:rFonts w:eastAsiaTheme="minorEastAsia"/>
+              <w:rFonts w:asciiTheme="minorHAnsi" w:eastAsiaTheme="minorEastAsia" w:hAnsiTheme="minorHAnsi" w:cstheme="minorBidi"/>
               <w:noProof/>
-              <w:lang w:eastAsia="es-UY"/>
+              <w:sz w:val="22"/>
+              <w:szCs w:val="22"/>
+              <w:lang w:val="en-US" w:eastAsia="en-US"/>
             </w:rPr>
           </w:pPr>
-          <w:hyperlink w:anchor="_Toc44772679" w:history="1">
-            <w:r>
-              <w:rPr>
-                <w:rStyle w:val="Hipervnculo"/>
+          <w:hyperlink w:anchor="_Toc105544139" w:history="1">
+            <w:r>
+              <w:rPr>
+                <w:rStyle w:val="Hyperlink"/>
+                <w:rFonts w:eastAsiaTheme="majorEastAsia"/>
                 <w:noProof/>
               </w:rPr>
               <w:t>Alcance</w:t>
@@ -1365,7 +1380,7 @@
                 <w:noProof/>
                 <w:webHidden/>
               </w:rPr>
-              <w:instrText xml:space="preserve"> PAGEREF _Toc44772679 \h </w:instrText>
+              <w:instrText xml:space="preserve"> PAGEREF _Toc105544139 \h </w:instrText>
             </w:r>
             <w:r>
               <w:rPr>
@@ -1398,20 +1413,23 @@
         </w:p>
         <w:p>
           <w:pPr>
-            <w:pStyle w:val="TDC1"/>
+            <w:pStyle w:val="TOC1"/>
             <w:tabs>
               <w:tab w:val="right" w:leader="dot" w:pos="8494"/>
             </w:tabs>
             <w:rPr>
-              <w:rFonts w:eastAsiaTheme="minorEastAsia"/>
+              <w:rFonts w:asciiTheme="minorHAnsi" w:eastAsiaTheme="minorEastAsia" w:hAnsiTheme="minorHAnsi" w:cstheme="minorBidi"/>
               <w:noProof/>
-              <w:lang w:eastAsia="es-UY"/>
+              <w:sz w:val="22"/>
+              <w:szCs w:val="22"/>
+              <w:lang w:val="en-US" w:eastAsia="en-US"/>
             </w:rPr>
           </w:pPr>
-          <w:hyperlink w:anchor="_Toc44772680" w:history="1">
-            <w:r>
-              <w:rPr>
-                <w:rStyle w:val="Hipervnculo"/>
+          <w:hyperlink w:anchor="_Toc105544140" w:history="1">
+            <w:r>
+              <w:rPr>
+                <w:rStyle w:val="Hyperlink"/>
+                <w:rFonts w:eastAsiaTheme="majorEastAsia"/>
                 <w:noProof/>
               </w:rPr>
               <w:t>Propuesta de Valor</w:t>
@@ -1435,7 +1453,7 @@
                 <w:noProof/>
                 <w:webHidden/>
               </w:rPr>
-              <w:instrText xml:space="preserve"> PAGEREF _Toc44772680 \h </w:instrText>
+              <w:instrText xml:space="preserve"> PAGEREF _Toc105544140 \h </w:instrText>
             </w:r>
             <w:r>
               <w:rPr>
@@ -1468,20 +1486,23 @@
         </w:p>
         <w:p>
           <w:pPr>
-            <w:pStyle w:val="TDC1"/>
+            <w:pStyle w:val="TOC1"/>
             <w:tabs>
               <w:tab w:val="right" w:leader="dot" w:pos="8494"/>
             </w:tabs>
             <w:rPr>
-              <w:rFonts w:eastAsiaTheme="minorEastAsia"/>
+              <w:rFonts w:asciiTheme="minorHAnsi" w:eastAsiaTheme="minorEastAsia" w:hAnsiTheme="minorHAnsi" w:cstheme="minorBidi"/>
               <w:noProof/>
-              <w:lang w:eastAsia="es-UY"/>
+              <w:sz w:val="22"/>
+              <w:szCs w:val="22"/>
+              <w:lang w:val="en-US" w:eastAsia="en-US"/>
             </w:rPr>
           </w:pPr>
-          <w:hyperlink w:anchor="_Toc44772681" w:history="1">
-            <w:r>
-              <w:rPr>
-                <w:rStyle w:val="Hipervnculo"/>
+          <w:hyperlink w:anchor="_Toc105544141" w:history="1">
+            <w:r>
+              <w:rPr>
+                <w:rStyle w:val="Hyperlink"/>
+                <w:rFonts w:eastAsiaTheme="majorEastAsia"/>
                 <w:noProof/>
               </w:rPr>
               <w:t>Metodología</w:t>
@@ -1505,7 +1526,7 @@
                 <w:noProof/>
                 <w:webHidden/>
               </w:rPr>
-              <w:instrText xml:space="preserve"> PAGEREF _Toc44772681 \h </w:instrText>
+              <w:instrText xml:space="preserve"> PAGEREF _Toc105544141 \h </w:instrText>
             </w:r>
             <w:r>
               <w:rPr>
@@ -1538,23 +1559,26 @@
         </w:p>
         <w:p>
           <w:pPr>
-            <w:pStyle w:val="TDC1"/>
+            <w:pStyle w:val="TOC1"/>
             <w:tabs>
               <w:tab w:val="right" w:leader="dot" w:pos="8494"/>
             </w:tabs>
             <w:rPr>
-              <w:rFonts w:eastAsiaTheme="minorEastAsia"/>
+              <w:rFonts w:asciiTheme="minorHAnsi" w:eastAsiaTheme="minorEastAsia" w:hAnsiTheme="minorHAnsi" w:cstheme="minorBidi"/>
               <w:noProof/>
-              <w:lang w:eastAsia="es-UY"/>
+              <w:sz w:val="22"/>
+              <w:szCs w:val="22"/>
+              <w:lang w:val="en-US" w:eastAsia="en-US"/>
             </w:rPr>
           </w:pPr>
-          <w:hyperlink w:anchor="_Toc44772682" w:history="1">
-            <w:r>
-              <w:rPr>
-                <w:rStyle w:val="Hipervnculo"/>
-                <w:noProof/>
-              </w:rPr>
-              <w:t>Ingeniería de atributos</w:t>
+          <w:hyperlink w:anchor="_Toc105544142" w:history="1">
+            <w:r>
+              <w:rPr>
+                <w:rStyle w:val="Hyperlink"/>
+                <w:rFonts w:eastAsiaTheme="majorEastAsia"/>
+                <w:noProof/>
+              </w:rPr>
+              <w:t>Plan de Trabajo</w:t>
             </w:r>
             <w:r>
               <w:rPr>
@@ -1575,7 +1599,7 @@
                 <w:noProof/>
                 <w:webHidden/>
               </w:rPr>
-              <w:instrText xml:space="preserve"> PAGEREF _Toc44772682 \h </w:instrText>
+              <w:instrText xml:space="preserve"> PAGEREF _Toc105544142 \h </w:instrText>
             </w:r>
             <w:r>
               <w:rPr>
@@ -1595,7 +1619,7 @@
                 <w:noProof/>
                 <w:webHidden/>
               </w:rPr>
-              <w:t>5</w:t>
+              <w:t>4</w:t>
             </w:r>
             <w:r>
               <w:rPr>
@@ -1608,23 +1632,26 @@
         </w:p>
         <w:p>
           <w:pPr>
-            <w:pStyle w:val="TDC2"/>
+            <w:pStyle w:val="TOC1"/>
             <w:tabs>
               <w:tab w:val="right" w:leader="dot" w:pos="8494"/>
             </w:tabs>
             <w:rPr>
-              <w:rFonts w:eastAsiaTheme="minorEastAsia"/>
+              <w:rFonts w:asciiTheme="minorHAnsi" w:eastAsiaTheme="minorEastAsia" w:hAnsiTheme="minorHAnsi" w:cstheme="minorBidi"/>
               <w:noProof/>
-              <w:lang w:eastAsia="es-UY"/>
+              <w:sz w:val="22"/>
+              <w:szCs w:val="22"/>
+              <w:lang w:val="en-US" w:eastAsia="en-US"/>
             </w:rPr>
           </w:pPr>
-          <w:hyperlink w:anchor="_Toc44772683" w:history="1">
-            <w:r>
-              <w:rPr>
-                <w:rStyle w:val="Hipervnculo"/>
-                <w:noProof/>
-              </w:rPr>
-              <w:t>Análisis cualitativo</w:t>
+          <w:hyperlink w:anchor="_Toc105544143" w:history="1">
+            <w:r>
+              <w:rPr>
+                <w:rStyle w:val="Hyperlink"/>
+                <w:rFonts w:eastAsiaTheme="majorEastAsia"/>
+                <w:noProof/>
+              </w:rPr>
+              <w:t>Ingeniería de atributos</w:t>
             </w:r>
             <w:r>
               <w:rPr>
@@ -1645,7 +1672,7 @@
                 <w:noProof/>
                 <w:webHidden/>
               </w:rPr>
-              <w:instrText xml:space="preserve"> PAGEREF _Toc44772683 \h </w:instrText>
+              <w:instrText xml:space="preserve"> PAGEREF _Toc105544143 \h </w:instrText>
             </w:r>
             <w:r>
               <w:rPr>
@@ -1678,23 +1705,26 @@
         </w:p>
         <w:p>
           <w:pPr>
-            <w:pStyle w:val="TDC2"/>
+            <w:pStyle w:val="TOC2"/>
             <w:tabs>
               <w:tab w:val="right" w:leader="dot" w:pos="8494"/>
             </w:tabs>
             <w:rPr>
-              <w:rFonts w:eastAsiaTheme="minorEastAsia"/>
+              <w:rFonts w:asciiTheme="minorHAnsi" w:eastAsiaTheme="minorEastAsia" w:hAnsiTheme="minorHAnsi" w:cstheme="minorBidi"/>
               <w:noProof/>
-              <w:lang w:eastAsia="es-UY"/>
+              <w:sz w:val="22"/>
+              <w:szCs w:val="22"/>
+              <w:lang w:val="en-US" w:eastAsia="en-US"/>
             </w:rPr>
           </w:pPr>
-          <w:hyperlink w:anchor="_Toc44772684" w:history="1">
-            <w:r>
-              <w:rPr>
-                <w:rStyle w:val="Hipervnculo"/>
-                <w:noProof/>
-              </w:rPr>
-              <w:t>Análisis de nulidad y componentes estadísticos</w:t>
+          <w:hyperlink w:anchor="_Toc105544144" w:history="1">
+            <w:r>
+              <w:rPr>
+                <w:rStyle w:val="Hyperlink"/>
+                <w:rFonts w:eastAsiaTheme="majorEastAsia"/>
+                <w:noProof/>
+              </w:rPr>
+              <w:t>Análisis cualitativo</w:t>
             </w:r>
             <w:r>
               <w:rPr>
@@ -1715,7 +1745,7 @@
                 <w:noProof/>
                 <w:webHidden/>
               </w:rPr>
-              <w:instrText xml:space="preserve"> PAGEREF _Toc44772684 \h </w:instrText>
+              <w:instrText xml:space="preserve"> PAGEREF _Toc105544144 \h </w:instrText>
             </w:r>
             <w:r>
               <w:rPr>
@@ -1735,7 +1765,7 @@
                 <w:noProof/>
                 <w:webHidden/>
               </w:rPr>
-              <w:t>6</w:t>
+              <w:t>5</w:t>
             </w:r>
             <w:r>
               <w:rPr>
@@ -1748,23 +1778,26 @@
         </w:p>
         <w:p>
           <w:pPr>
-            <w:pStyle w:val="TDC2"/>
+            <w:pStyle w:val="TOC2"/>
             <w:tabs>
               <w:tab w:val="right" w:leader="dot" w:pos="8494"/>
             </w:tabs>
             <w:rPr>
-              <w:rFonts w:eastAsiaTheme="minorEastAsia"/>
+              <w:rFonts w:asciiTheme="minorHAnsi" w:eastAsiaTheme="minorEastAsia" w:hAnsiTheme="minorHAnsi" w:cstheme="minorBidi"/>
               <w:noProof/>
-              <w:lang w:eastAsia="es-UY"/>
+              <w:sz w:val="22"/>
+              <w:szCs w:val="22"/>
+              <w:lang w:val="en-US" w:eastAsia="en-US"/>
             </w:rPr>
           </w:pPr>
-          <w:hyperlink w:anchor="_Toc44772685" w:history="1">
-            <w:r>
-              <w:rPr>
-                <w:rStyle w:val="Hipervnculo"/>
-                <w:noProof/>
-              </w:rPr>
-              <w:t>Análisis de correlación</w:t>
+          <w:hyperlink w:anchor="_Toc105544145" w:history="1">
+            <w:r>
+              <w:rPr>
+                <w:rStyle w:val="Hyperlink"/>
+                <w:rFonts w:eastAsiaTheme="majorEastAsia"/>
+                <w:noProof/>
+              </w:rPr>
+              <w:t>Análisis de nulidad y componentes estadísticos</w:t>
             </w:r>
             <w:r>
               <w:rPr>
@@ -1785,7 +1818,7 @@
                 <w:noProof/>
                 <w:webHidden/>
               </w:rPr>
-              <w:instrText xml:space="preserve"> PAGEREF _Toc44772685 \h </w:instrText>
+              <w:instrText xml:space="preserve"> PAGEREF _Toc105544145 \h </w:instrText>
             </w:r>
             <w:r>
               <w:rPr>
@@ -1805,7 +1838,7 @@
                 <w:noProof/>
                 <w:webHidden/>
               </w:rPr>
-              <w:t>6</w:t>
+              <w:t>5</w:t>
             </w:r>
             <w:r>
               <w:rPr>
@@ -1818,23 +1851,26 @@
         </w:p>
         <w:p>
           <w:pPr>
-            <w:pStyle w:val="TDC1"/>
+            <w:pStyle w:val="TOC2"/>
             <w:tabs>
               <w:tab w:val="right" w:leader="dot" w:pos="8494"/>
             </w:tabs>
             <w:rPr>
-              <w:rFonts w:eastAsiaTheme="minorEastAsia"/>
+              <w:rFonts w:asciiTheme="minorHAnsi" w:eastAsiaTheme="minorEastAsia" w:hAnsiTheme="minorHAnsi" w:cstheme="minorBidi"/>
               <w:noProof/>
-              <w:lang w:eastAsia="es-UY"/>
+              <w:sz w:val="22"/>
+              <w:szCs w:val="22"/>
+              <w:lang w:val="en-US" w:eastAsia="en-US"/>
             </w:rPr>
           </w:pPr>
-          <w:hyperlink w:anchor="_Toc44772686" w:history="1">
-            <w:r>
-              <w:rPr>
-                <w:rStyle w:val="Hipervnculo"/>
-                <w:noProof/>
-              </w:rPr>
-              <w:t>Arquitectura de la Solución</w:t>
+          <w:hyperlink w:anchor="_Toc105544146" w:history="1">
+            <w:r>
+              <w:rPr>
+                <w:rStyle w:val="Hyperlink"/>
+                <w:rFonts w:eastAsiaTheme="majorEastAsia"/>
+                <w:noProof/>
+              </w:rPr>
+              <w:t>Análisis de correlación</w:t>
             </w:r>
             <w:r>
               <w:rPr>
@@ -1855,7 +1891,7 @@
                 <w:noProof/>
                 <w:webHidden/>
               </w:rPr>
-              <w:instrText xml:space="preserve"> PAGEREF _Toc44772686 \h </w:instrText>
+              <w:instrText xml:space="preserve"> PAGEREF _Toc105544146 \h </w:instrText>
             </w:r>
             <w:r>
               <w:rPr>
@@ -1875,7 +1911,7 @@
                 <w:noProof/>
                 <w:webHidden/>
               </w:rPr>
-              <w:t>7</w:t>
+              <w:t>5</w:t>
             </w:r>
             <w:r>
               <w:rPr>
@@ -1888,20 +1924,23 @@
         </w:p>
         <w:p>
           <w:pPr>
-            <w:pStyle w:val="TDC1"/>
+            <w:pStyle w:val="TOC1"/>
             <w:tabs>
               <w:tab w:val="right" w:leader="dot" w:pos="8494"/>
             </w:tabs>
             <w:rPr>
-              <w:rFonts w:eastAsiaTheme="minorEastAsia"/>
+              <w:rFonts w:asciiTheme="minorHAnsi" w:eastAsiaTheme="minorEastAsia" w:hAnsiTheme="minorHAnsi" w:cstheme="minorBidi"/>
               <w:noProof/>
-              <w:lang w:eastAsia="es-UY"/>
+              <w:sz w:val="22"/>
+              <w:szCs w:val="22"/>
+              <w:lang w:val="en-US" w:eastAsia="en-US"/>
             </w:rPr>
           </w:pPr>
-          <w:hyperlink w:anchor="_Toc44772687" w:history="1">
-            <w:r>
-              <w:rPr>
-                <w:rStyle w:val="Hipervnculo"/>
+          <w:hyperlink w:anchor="_Toc105544147" w:history="1">
+            <w:r>
+              <w:rPr>
+                <w:rStyle w:val="Hyperlink"/>
+                <w:rFonts w:eastAsiaTheme="majorEastAsia"/>
                 <w:noProof/>
               </w:rPr>
               <w:t>Conclusiones</w:t>
@@ -1925,7 +1964,7 @@
                 <w:noProof/>
                 <w:webHidden/>
               </w:rPr>
-              <w:instrText xml:space="preserve"> PAGEREF _Toc44772687 \h </w:instrText>
+              <w:instrText xml:space="preserve"> PAGEREF _Toc105544147 \h </w:instrText>
             </w:r>
             <w:r>
               <w:rPr>
@@ -1945,7 +1984,7 @@
                 <w:noProof/>
                 <w:webHidden/>
               </w:rPr>
-              <w:t>8</w:t>
+              <w:t>7</w:t>
             </w:r>
             <w:r>
               <w:rPr>
@@ -1958,20 +1997,23 @@
         </w:p>
         <w:p>
           <w:pPr>
-            <w:pStyle w:val="TDC1"/>
+            <w:pStyle w:val="TOC1"/>
             <w:tabs>
               <w:tab w:val="right" w:leader="dot" w:pos="8494"/>
             </w:tabs>
             <w:rPr>
-              <w:rFonts w:eastAsiaTheme="minorEastAsia"/>
+              <w:rFonts w:asciiTheme="minorHAnsi" w:eastAsiaTheme="minorEastAsia" w:hAnsiTheme="minorHAnsi" w:cstheme="minorBidi"/>
               <w:noProof/>
-              <w:lang w:eastAsia="es-UY"/>
+              <w:sz w:val="22"/>
+              <w:szCs w:val="22"/>
+              <w:lang w:val="en-US" w:eastAsia="en-US"/>
             </w:rPr>
           </w:pPr>
-          <w:hyperlink w:anchor="_Toc44772688" w:history="1">
-            <w:r>
-              <w:rPr>
-                <w:rStyle w:val="Hipervnculo"/>
+          <w:hyperlink w:anchor="_Toc105544148" w:history="1">
+            <w:r>
+              <w:rPr>
+                <w:rStyle w:val="Hyperlink"/>
+                <w:rFonts w:eastAsiaTheme="majorEastAsia"/>
                 <w:noProof/>
               </w:rPr>
               <w:t>Restricciones</w:t>
@@ -1995,7 +2037,7 @@
                 <w:noProof/>
                 <w:webHidden/>
               </w:rPr>
-              <w:instrText xml:space="preserve"> PAGEREF _Toc44772688 \h </w:instrText>
+              <w:instrText xml:space="preserve"> PAGEREF _Toc105544148 \h </w:instrText>
             </w:r>
             <w:r>
               <w:rPr>
@@ -2028,20 +2070,23 @@
         </w:p>
         <w:p>
           <w:pPr>
-            <w:pStyle w:val="TDC1"/>
+            <w:pStyle w:val="TOC1"/>
             <w:tabs>
               <w:tab w:val="right" w:leader="dot" w:pos="8494"/>
             </w:tabs>
             <w:rPr>
-              <w:rFonts w:eastAsiaTheme="minorEastAsia"/>
+              <w:rFonts w:asciiTheme="minorHAnsi" w:eastAsiaTheme="minorEastAsia" w:hAnsiTheme="minorHAnsi" w:cstheme="minorBidi"/>
               <w:noProof/>
-              <w:lang w:eastAsia="es-UY"/>
+              <w:sz w:val="22"/>
+              <w:szCs w:val="22"/>
+              <w:lang w:val="en-US" w:eastAsia="en-US"/>
             </w:rPr>
           </w:pPr>
-          <w:hyperlink w:anchor="_Toc44772689" w:history="1">
-            <w:r>
-              <w:rPr>
-                <w:rStyle w:val="Hipervnculo"/>
+          <w:hyperlink w:anchor="_Toc105544149" w:history="1">
+            <w:r>
+              <w:rPr>
+                <w:rStyle w:val="Hyperlink"/>
+                <w:rFonts w:eastAsiaTheme="majorEastAsia"/>
                 <w:noProof/>
               </w:rPr>
               <w:t>Bibliografía</w:t>
@@ -2065,7 +2110,7 @@
                 <w:noProof/>
                 <w:webHidden/>
               </w:rPr>
-              <w:instrText xml:space="preserve"> PAGEREF _Toc44772689 \h </w:instrText>
+              <w:instrText xml:space="preserve"> PAGEREF _Toc105544149 \h </w:instrText>
             </w:r>
             <w:r>
               <w:rPr>
@@ -2123,9 +2168,9 @@
     </w:p>
     <w:p>
       <w:pPr>
-        <w:pStyle w:val="Ttulo1"/>
-      </w:pPr>
-      <w:bookmarkStart w:id="0" w:name="_Toc44772675"/>
+        <w:pStyle w:val="Heading1"/>
+      </w:pPr>
+      <w:bookmarkStart w:id="0" w:name="_Toc105544135"/>
       <w:r>
         <w:lastRenderedPageBreak/>
         <w:t>Introducción</w:t>
@@ -2153,27 +2198,14 @@
       <w:r>
         <w:t>(</w:t>
       </w:r>
-      <w:r>
-        <w:fldChar w:fldCharType="begin"/>
-      </w:r>
-      <w:r>
-        <w:instrText xml:space="preserve"> HYPERLINK "https://www.kaggle.com/datasets/peopledatalabssf/free-7-million-company-dataset?select=companies_sorted.csv" </w:instrText>
-      </w:r>
-      <w:r>
-        <w:fldChar w:fldCharType="separate"/>
-      </w:r>
-      <w:r>
-        <w:rPr>
-          <w:rStyle w:val="Hipervnculo"/>
-        </w:rPr>
-        <w:t>https://www.kaggle.com/datasets/peopledatalabssf/free-7-million-company-dataset?select=companies_sorted.csv</w:t>
-      </w:r>
-      <w:r>
-        <w:rPr>
-          <w:rStyle w:val="Hipervnculo"/>
-        </w:rPr>
-        <w:fldChar w:fldCharType="end"/>
-      </w:r>
+      <w:hyperlink r:id="rId9" w:history="1">
+        <w:r>
+          <w:rPr>
+            <w:rStyle w:val="Hyperlink"/>
+          </w:rPr>
+          <w:t>https://www.kaggle.com/datasets/peopledatalabssf/free-7-million-company-dataset?select=companies_sorted.csv</w:t>
+        </w:r>
+      </w:hyperlink>
       <w:r>
         <w:t>)</w:t>
       </w:r>
@@ -2234,7 +2266,7 @@
     </w:p>
     <w:tbl>
       <w:tblPr>
-        <w:tblStyle w:val="Tablaconcuadrcula"/>
+        <w:tblStyle w:val="TableGrid"/>
         <w:tblW w:w="0" w:type="auto"/>
         <w:tblLook w:val="04A0" w:firstRow="1" w:lastRow="0" w:firstColumn="1" w:lastColumn="0" w:noHBand="0" w:noVBand="1"/>
       </w:tblPr>
@@ -2597,9 +2629,9 @@
     </w:p>
     <w:p>
       <w:pPr>
-        <w:pStyle w:val="Ttulo1"/>
-      </w:pPr>
-      <w:bookmarkStart w:id="1" w:name="_Toc44772676"/>
+        <w:pStyle w:val="Heading1"/>
+      </w:pPr>
+      <w:bookmarkStart w:id="1" w:name="_Toc105544136"/>
       <w:r>
         <w:t>Planteamiento del Problema</w:t>
       </w:r>
@@ -2712,13 +2744,13 @@
       <w:r>
         <w:t>.</w:t>
       </w:r>
-      <w:bookmarkStart w:id="2" w:name="_Toc44772677"/>
     </w:p>
     <w:p/>
     <w:p>
       <w:pPr>
-        <w:pStyle w:val="Ttulo1"/>
-      </w:pPr>
+        <w:pStyle w:val="Heading1"/>
+      </w:pPr>
+      <w:bookmarkStart w:id="2" w:name="_Toc105544137"/>
       <w:r>
         <w:t>Objetivo General</w:t>
       </w:r>
@@ -2771,9 +2803,9 @@
     </w:p>
     <w:p>
       <w:pPr>
-        <w:pStyle w:val="Ttulo1"/>
-      </w:pPr>
-      <w:bookmarkStart w:id="3" w:name="_Toc44772678"/>
+        <w:pStyle w:val="Heading1"/>
+      </w:pPr>
+      <w:bookmarkStart w:id="3" w:name="_Toc105544138"/>
       <w:r>
         <w:lastRenderedPageBreak/>
         <w:t>Objetivos Específicos</w:t>
@@ -2787,7 +2819,7 @@
     </w:p>
     <w:p>
       <w:pPr>
-        <w:pStyle w:val="Prrafodelista"/>
+        <w:pStyle w:val="ListParagraph"/>
         <w:numPr>
           <w:ilvl w:val="0"/>
           <w:numId w:val="1"/>
@@ -2802,7 +2834,7 @@
     </w:p>
     <w:p>
       <w:pPr>
-        <w:pStyle w:val="Prrafodelista"/>
+        <w:pStyle w:val="ListParagraph"/>
         <w:numPr>
           <w:ilvl w:val="0"/>
           <w:numId w:val="1"/>
@@ -2820,7 +2852,7 @@
     </w:p>
     <w:p>
       <w:pPr>
-        <w:pStyle w:val="Prrafodelista"/>
+        <w:pStyle w:val="ListParagraph"/>
         <w:numPr>
           <w:ilvl w:val="0"/>
           <w:numId w:val="1"/>
@@ -2835,7 +2867,7 @@
     </w:p>
     <w:p>
       <w:pPr>
-        <w:pStyle w:val="Prrafodelista"/>
+        <w:pStyle w:val="ListParagraph"/>
         <w:numPr>
           <w:ilvl w:val="0"/>
           <w:numId w:val="1"/>
@@ -2857,9 +2889,9 @@
     <w:p/>
     <w:p>
       <w:pPr>
-        <w:pStyle w:val="Ttulo1"/>
-      </w:pPr>
-      <w:bookmarkStart w:id="4" w:name="_Toc44772679"/>
+        <w:pStyle w:val="Heading1"/>
+      </w:pPr>
+      <w:bookmarkStart w:id="4" w:name="_Toc105544139"/>
       <w:r>
         <w:t>Alcance</w:t>
       </w:r>
@@ -2877,7 +2909,7 @@
     </w:p>
     <w:p>
       <w:pPr>
-        <w:pStyle w:val="Prrafodelista"/>
+        <w:pStyle w:val="ListParagraph"/>
         <w:numPr>
           <w:ilvl w:val="0"/>
           <w:numId w:val="23"/>
@@ -2913,7 +2945,7 @@
     </w:p>
     <w:p>
       <w:pPr>
-        <w:pStyle w:val="Prrafodelista"/>
+        <w:pStyle w:val="ListParagraph"/>
         <w:numPr>
           <w:ilvl w:val="0"/>
           <w:numId w:val="23"/>
@@ -2928,7 +2960,7 @@
     </w:p>
     <w:p>
       <w:pPr>
-        <w:pStyle w:val="Prrafodelista"/>
+        <w:pStyle w:val="ListParagraph"/>
         <w:numPr>
           <w:ilvl w:val="0"/>
           <w:numId w:val="23"/>
@@ -2955,7 +2987,7 @@
     </w:p>
     <w:p>
       <w:pPr>
-        <w:pStyle w:val="Prrafodelista"/>
+        <w:pStyle w:val="ListParagraph"/>
         <w:numPr>
           <w:ilvl w:val="0"/>
           <w:numId w:val="23"/>
@@ -2979,7 +3011,7 @@
     </w:p>
     <w:p>
       <w:pPr>
-        <w:pStyle w:val="Prrafodelista"/>
+        <w:pStyle w:val="ListParagraph"/>
         <w:numPr>
           <w:ilvl w:val="0"/>
           <w:numId w:val="23"/>
@@ -2996,7 +3028,7 @@
     </w:p>
     <w:p>
       <w:pPr>
-        <w:pStyle w:val="Prrafodelista"/>
+        <w:pStyle w:val="ListParagraph"/>
         <w:numPr>
           <w:ilvl w:val="0"/>
           <w:numId w:val="22"/>
@@ -3008,7 +3040,7 @@
     </w:p>
     <w:p>
       <w:pPr>
-        <w:pStyle w:val="Prrafodelista"/>
+        <w:pStyle w:val="ListParagraph"/>
         <w:numPr>
           <w:ilvl w:val="0"/>
           <w:numId w:val="22"/>
@@ -3020,7 +3052,7 @@
     </w:p>
     <w:p>
       <w:pPr>
-        <w:pStyle w:val="Prrafodelista"/>
+        <w:pStyle w:val="ListParagraph"/>
         <w:numPr>
           <w:ilvl w:val="0"/>
           <w:numId w:val="22"/>
@@ -3032,7 +3064,7 @@
     </w:p>
     <w:p>
       <w:pPr>
-        <w:pStyle w:val="Prrafodelista"/>
+        <w:pStyle w:val="ListParagraph"/>
         <w:numPr>
           <w:ilvl w:val="0"/>
           <w:numId w:val="22"/>
@@ -3045,9 +3077,9 @@
     <w:p/>
     <w:p>
       <w:pPr>
-        <w:pStyle w:val="Ttulo1"/>
-      </w:pPr>
-      <w:bookmarkStart w:id="5" w:name="_Toc44772680"/>
+        <w:pStyle w:val="Heading1"/>
+      </w:pPr>
+      <w:bookmarkStart w:id="5" w:name="_Toc105544140"/>
       <w:r>
         <w:t>Propuesta de Valor</w:t>
       </w:r>
@@ -3133,9 +3165,9 @@
     </w:p>
     <w:p>
       <w:pPr>
-        <w:pStyle w:val="Ttulo1"/>
-      </w:pPr>
-      <w:bookmarkStart w:id="6" w:name="_Toc44772681"/>
+        <w:pStyle w:val="Heading1"/>
+      </w:pPr>
+      <w:bookmarkStart w:id="6" w:name="_Toc105544141"/>
       <w:r>
         <w:lastRenderedPageBreak/>
         <w:t>Metodología</w:t>
@@ -3274,11 +3306,13 @@
     <w:p/>
     <w:p>
       <w:pPr>
-        <w:pStyle w:val="Ttulo1"/>
-      </w:pPr>
+        <w:pStyle w:val="Heading1"/>
+      </w:pPr>
+      <w:bookmarkStart w:id="7" w:name="_Toc105544142"/>
       <w:r>
         <w:t>Plan de Trabajo</w:t>
       </w:r>
+      <w:bookmarkEnd w:id="7"/>
     </w:p>
     <w:p>
       <w:r>
@@ -3332,7 +3366,7 @@
     </w:p>
     <w:p>
       <w:pPr>
-        <w:pStyle w:val="Prrafodelista"/>
+        <w:pStyle w:val="ListParagraph"/>
         <w:numPr>
           <w:ilvl w:val="0"/>
           <w:numId w:val="25"/>
@@ -3368,14 +3402,14 @@
     </w:p>
     <w:p>
       <w:pPr>
-        <w:pStyle w:val="Ttulo1"/>
-      </w:pPr>
-      <w:bookmarkStart w:id="7" w:name="_Toc44772682"/>
+        <w:pStyle w:val="Heading1"/>
+      </w:pPr>
+      <w:bookmarkStart w:id="8" w:name="_Toc105544143"/>
       <w:r>
         <w:lastRenderedPageBreak/>
         <w:t>Ingeniería de atributos</w:t>
       </w:r>
-      <w:bookmarkEnd w:id="7"/>
+      <w:bookmarkEnd w:id="8"/>
       <w:r>
         <w:t xml:space="preserve"> </w:t>
       </w:r>
@@ -3390,7 +3424,7 @@
     </w:p>
     <w:p>
       <w:pPr>
-        <w:pStyle w:val="Prrafodelista"/>
+        <w:pStyle w:val="ListParagraph"/>
         <w:numPr>
           <w:ilvl w:val="0"/>
           <w:numId w:val="3"/>
@@ -3408,7 +3442,7 @@
     </w:p>
     <w:p>
       <w:pPr>
-        <w:pStyle w:val="Prrafodelista"/>
+        <w:pStyle w:val="ListParagraph"/>
         <w:numPr>
           <w:ilvl w:val="0"/>
           <w:numId w:val="3"/>
@@ -3420,7 +3454,7 @@
     </w:p>
     <w:p>
       <w:pPr>
-        <w:pStyle w:val="Prrafodelista"/>
+        <w:pStyle w:val="ListParagraph"/>
         <w:numPr>
           <w:ilvl w:val="0"/>
           <w:numId w:val="3"/>
@@ -3442,13 +3476,13 @@
     <w:p/>
     <w:p>
       <w:pPr>
-        <w:pStyle w:val="Ttulo2"/>
-      </w:pPr>
-      <w:bookmarkStart w:id="8" w:name="_Toc44772683"/>
+        <w:pStyle w:val="Heading2"/>
+      </w:pPr>
+      <w:bookmarkStart w:id="9" w:name="_Toc105544144"/>
       <w:r>
         <w:t>Análisis cualitativo</w:t>
       </w:r>
-      <w:bookmarkEnd w:id="8"/>
+      <w:bookmarkEnd w:id="9"/>
     </w:p>
     <w:p/>
     <w:tbl>
@@ -4076,27 +4110,7 @@
                 <w:szCs w:val="20"/>
                 <w:lang w:eastAsia="es-UY"/>
               </w:rPr>
-              <w:t xml:space="preserve">ara determinar las </w:t>
-            </w:r>
-            <w:r>
-              <w:rPr>
-                <w:rFonts w:ascii="Calibri" w:hAnsi="Calibri" w:cs="Calibri"/>
-                <w:color w:val="000000"/>
-                <w:sz w:val="20"/>
-                <w:szCs w:val="20"/>
-                <w:lang w:eastAsia="es-UY"/>
-              </w:rPr>
-              <w:t>localidades</w:t>
-            </w:r>
-            <w:r>
-              <w:rPr>
-                <w:rFonts w:ascii="Calibri" w:hAnsi="Calibri" w:cs="Calibri"/>
-                <w:color w:val="000000"/>
-                <w:sz w:val="20"/>
-                <w:szCs w:val="20"/>
-                <w:lang w:eastAsia="es-UY"/>
-              </w:rPr>
-              <w:t xml:space="preserve"> de mayor tamaño</w:t>
+              <w:t>ara determinar las localidades de mayor tamaño</w:t>
             </w:r>
           </w:p>
         </w:tc>
@@ -4176,17 +4190,7 @@
                 <w:szCs w:val="20"/>
                 <w:lang w:eastAsia="es-UY"/>
               </w:rPr>
-              <w:t xml:space="preserve">ara determinar las industrias de mayor </w:t>
-            </w:r>
-            <w:r>
-              <w:rPr>
-                <w:rFonts w:ascii="Calibri" w:hAnsi="Calibri" w:cs="Calibri"/>
-                <w:color w:val="000000"/>
-                <w:sz w:val="20"/>
-                <w:szCs w:val="20"/>
-                <w:lang w:eastAsia="es-UY"/>
-              </w:rPr>
-              <w:t xml:space="preserve">tamaño en </w:t>
+              <w:t xml:space="preserve">ara determinar las industrias de mayor tamaño en </w:t>
             </w:r>
             <w:r>
               <w:rPr>
@@ -4435,13 +4439,13 @@
     <w:p/>
     <w:p>
       <w:pPr>
-        <w:pStyle w:val="Ttulo2"/>
-      </w:pPr>
-      <w:bookmarkStart w:id="9" w:name="_Toc44772684"/>
+        <w:pStyle w:val="Heading2"/>
+      </w:pPr>
+      <w:bookmarkStart w:id="10" w:name="_Toc105544145"/>
       <w:r>
         <w:t>Análisis de nulidad y componentes estadísticos</w:t>
       </w:r>
-      <w:bookmarkEnd w:id="9"/>
+      <w:bookmarkEnd w:id="10"/>
     </w:p>
     <w:p>
       <w:r>
@@ -4451,7 +4455,7 @@
     <w:p/>
     <w:p>
       <w:pPr>
-        <w:pStyle w:val="Prrafodelista"/>
+        <w:pStyle w:val="ListParagraph"/>
         <w:numPr>
           <w:ilvl w:val="0"/>
           <w:numId w:val="26"/>
@@ -4515,13 +4519,13 @@
     <w:p/>
     <w:p>
       <w:pPr>
-        <w:pStyle w:val="Ttulo2"/>
-      </w:pPr>
-      <w:bookmarkStart w:id="10" w:name="_Toc44772685"/>
+        <w:pStyle w:val="Heading2"/>
+      </w:pPr>
+      <w:bookmarkStart w:id="11" w:name="_Toc105544146"/>
       <w:r>
         <w:t>Análisis de correlación</w:t>
       </w:r>
-      <w:bookmarkEnd w:id="10"/>
+      <w:bookmarkEnd w:id="11"/>
     </w:p>
     <w:p/>
     <w:p>
@@ -4532,6 +4536,9 @@
     <w:p/>
     <w:p>
       <w:r>
+        <w:rPr>
+          <w:noProof/>
+        </w:rPr>
         <w:drawing>
           <wp:inline distT="0" distB="0" distL="0" distR="0" wp14:anchorId="6F6B9178" wp14:editId="02BE47F0">
             <wp:extent cx="5400040" cy="1286510"/>
@@ -4548,7 +4555,7 @@
                     <pic:cNvPicPr/>
                   </pic:nvPicPr>
                   <pic:blipFill>
-                    <a:blip r:embed="rId9"/>
+                    <a:blip r:embed="rId10"/>
                     <a:stretch>
                       <a:fillRect/>
                     </a:stretch>
@@ -4603,255 +4610,9 @@
     </w:p>
     <w:p>
       <w:pPr>
-        <w:pStyle w:val="Ttulo1"/>
-      </w:pPr>
-      <w:bookmarkStart w:id="11" w:name="_Toc44772686"/>
-      <w:r>
-        <w:lastRenderedPageBreak/>
-        <w:t>Arquitectura de la Solución</w:t>
-      </w:r>
-      <w:bookmarkEnd w:id="11"/>
-    </w:p>
-    <w:p>
-      <w:r>
-        <w:rPr>
-          <w:noProof/>
-        </w:rPr>
-        <w:drawing>
-          <wp:anchor distT="0" distB="0" distL="114300" distR="114300" simplePos="0" relativeHeight="251664384" behindDoc="0" locked="0" layoutInCell="1" allowOverlap="1" wp14:anchorId="591A041D" wp14:editId="41C3E8E3">
-            <wp:simplePos x="0" y="0"/>
-            <wp:positionH relativeFrom="margin">
-              <wp:posOffset>-419735</wp:posOffset>
-            </wp:positionH>
-            <wp:positionV relativeFrom="margin">
-              <wp:posOffset>563758</wp:posOffset>
-            </wp:positionV>
-            <wp:extent cx="6239624" cy="3960495"/>
-            <wp:effectExtent l="0" t="0" r="0" b="0"/>
-            <wp:wrapSquare wrapText="bothSides"/>
-            <wp:docPr id="94" name="Imagen 94"/>
-            <wp:cNvGraphicFramePr>
-              <a:graphicFrameLocks xmlns:a="http://schemas.openxmlformats.org/drawingml/2006/main" noChangeAspect="1"/>
-            </wp:cNvGraphicFramePr>
-            <a:graphic xmlns:a="http://schemas.openxmlformats.org/drawingml/2006/main">
-              <a:graphicData uri="http://schemas.openxmlformats.org/drawingml/2006/picture">
-                <pic:pic xmlns:pic="http://schemas.openxmlformats.org/drawingml/2006/picture">
-                  <pic:nvPicPr>
-                    <pic:cNvPr id="0" name="Picture 6"/>
-                    <pic:cNvPicPr>
-                      <a:picLocks noChangeAspect="1" noChangeArrowheads="1"/>
-                    </pic:cNvPicPr>
-                  </pic:nvPicPr>
-                  <pic:blipFill>
-                    <a:blip r:embed="rId10" cstate="print">
-                      <a:extLst>
-                        <a:ext uri="{28A0092B-C50C-407E-A947-70E740481C1C}">
-                          <a14:useLocalDpi xmlns:a14="http://schemas.microsoft.com/office/drawing/2010/main" val="0"/>
-                        </a:ext>
-                      </a:extLst>
-                    </a:blip>
-                    <a:srcRect/>
-                    <a:stretch>
-                      <a:fillRect/>
-                    </a:stretch>
-                  </pic:blipFill>
-                  <pic:spPr bwMode="auto">
-                    <a:xfrm>
-                      <a:off x="0" y="0"/>
-                      <a:ext cx="6239624" cy="3960495"/>
-                    </a:xfrm>
-                    <a:prstGeom prst="rect">
-                      <a:avLst/>
-                    </a:prstGeom>
-                    <a:noFill/>
-                  </pic:spPr>
-                </pic:pic>
-              </a:graphicData>
-            </a:graphic>
-          </wp:anchor>
-        </w:drawing>
-      </w:r>
-      <w:r>
-        <w:t>Para lograr los objetivos antes mencionados se propone la siguiente</w:t>
-      </w:r>
-      <w:r>
-        <w:t xml:space="preserve"> arquitectura</w:t>
-      </w:r>
-      <w:r>
-        <w:t>:</w:t>
-      </w:r>
-    </w:p>
-    <w:p/>
-    <w:p>
-      <w:r>
-        <w:t>Pasos del proceso:</w:t>
-      </w:r>
-    </w:p>
-    <w:p/>
-    <w:p>
-      <w:pPr>
-        <w:pStyle w:val="Prrafodelista"/>
-        <w:numPr>
-          <w:ilvl w:val="0"/>
-          <w:numId w:val="2"/>
-        </w:numPr>
-      </w:pPr>
-      <w:r>
-        <w:t xml:space="preserve">Utilizando </w:t>
-      </w:r>
-      <w:r>
-        <w:t>Jupyter Notebooks</w:t>
-      </w:r>
-      <w:r>
-        <w:t xml:space="preserve"> </w:t>
-      </w:r>
-      <w:r>
-        <w:t xml:space="preserve">se realiza la ingeniería de atributos, seleccionando </w:t>
-      </w:r>
-      <w:r>
-        <w:t>los</w:t>
-      </w:r>
-      <w:r>
-        <w:t xml:space="preserve"> atributos significativos.</w:t>
-      </w:r>
-    </w:p>
-    <w:p>
-      <w:pPr>
-        <w:pStyle w:val="Prrafodelista"/>
-        <w:ind w:left="360"/>
-      </w:pPr>
-      <w:r>
-        <w:t>Esta herramienta n</w:t>
-      </w:r>
-      <w:r>
-        <w:t xml:space="preserve">os permite automatizar el análisis, aplicando funciones y programas pre desarrollados que facilitan sustancialmente la tarea. Adicionalmente </w:t>
-      </w:r>
-      <w:r>
-        <w:t xml:space="preserve">es una </w:t>
-      </w:r>
-      <w:r>
-        <w:t>herramientas abierta y robusta, que no requiere inversión en licencia.</w:t>
-      </w:r>
-    </w:p>
-    <w:p>
-      <w:pPr>
-        <w:pStyle w:val="Prrafodelista"/>
-        <w:numPr>
-          <w:ilvl w:val="0"/>
-          <w:numId w:val="2"/>
-        </w:numPr>
-      </w:pPr>
-      <w:r>
-        <w:t xml:space="preserve">Se toman los datos desde </w:t>
-      </w:r>
-      <w:r>
-        <w:t>archivo formato plano</w:t>
-      </w:r>
-      <w:r>
-        <w:t xml:space="preserve"> y se procesan en </w:t>
-      </w:r>
-      <w:r>
-        <w:t>Kafka</w:t>
-      </w:r>
-      <w:r>
-        <w:t xml:space="preserve"> para simular un streaming de datos</w:t>
-      </w:r>
-      <w:r>
-        <w:t>.</w:t>
-      </w:r>
-      <w:r>
-        <w:t xml:space="preserve"> </w:t>
-      </w:r>
-      <w:r>
-        <w:t>Se realiza la lectura del archivo y se publican los datos a través del productor de Kafka.</w:t>
-      </w:r>
-    </w:p>
-    <w:p>
-      <w:pPr>
-        <w:pStyle w:val="Prrafodelista"/>
-        <w:ind w:left="360"/>
-      </w:pPr>
-      <w:r>
-        <w:t>Se utiliza Kafka debido a su capacidad de procesar un streaming de datos en alta performance y dada su potencialidad de integración con Python para la aplicación de modelos de Machine Learning.</w:t>
-      </w:r>
-    </w:p>
-    <w:p>
-      <w:pPr>
-        <w:pStyle w:val="Prrafodelista"/>
-        <w:numPr>
-          <w:ilvl w:val="0"/>
-          <w:numId w:val="2"/>
-        </w:numPr>
-      </w:pPr>
-      <w:r>
-        <w:t>Se utiliza Spark Streaming y MLlib para procesar el archivo, generando un modelo no estructurado de streaming y ejecutando un modelo de clusterización KMeans.</w:t>
-      </w:r>
-    </w:p>
-    <w:p>
-      <w:pPr>
-        <w:pStyle w:val="Prrafodelista"/>
-        <w:ind w:left="360"/>
-      </w:pPr>
-      <w:r>
-        <w:t>Se utilizan las herramientas de Spark dada su robustez y amplia documentación acerca de</w:t>
-      </w:r>
-      <w:r>
-        <w:t xml:space="preserve"> la aplicación</w:t>
-      </w:r>
-      <w:r>
-        <w:t xml:space="preserve"> </w:t>
-      </w:r>
-      <w:r>
-        <w:t xml:space="preserve">de </w:t>
-      </w:r>
-      <w:r>
-        <w:t>algoritmo</w:t>
-      </w:r>
-      <w:r>
-        <w:t>s de clustering (</w:t>
-      </w:r>
-      <w:r>
-        <w:t>Kmeans</w:t>
-      </w:r>
-      <w:r>
-        <w:t>)</w:t>
-      </w:r>
-      <w:r>
-        <w:t>.</w:t>
-      </w:r>
-      <w:r>
-        <w:t xml:space="preserve"> Existen diversos artículos al respecto de su validez para soluciones similares al caso planteado.</w:t>
-      </w:r>
-      <w:r>
-        <w:t xml:space="preserve"> </w:t>
-      </w:r>
-    </w:p>
-    <w:p>
-      <w:pPr>
-        <w:pStyle w:val="Prrafodelista"/>
-        <w:numPr>
-          <w:ilvl w:val="0"/>
-          <w:numId w:val="2"/>
-        </w:numPr>
-      </w:pPr>
-      <w:r>
-        <w:t>Se realiza un ploteo de los datos para visualizar los centroides obtenidos.</w:t>
-      </w:r>
-    </w:p>
-    <w:p>
-      <w:pPr>
-        <w:pStyle w:val="Prrafodelista"/>
-        <w:ind w:left="360"/>
-      </w:pPr>
-      <w:r>
-        <w:t>Se utilizan las herramientas de ploteo de Jupyter Notebook debido a su practicidad y uso extendido a lo largo de la industria.</w:t>
-      </w:r>
-    </w:p>
-    <w:p>
-      <w:pPr>
-        <w:pStyle w:val="Ttulo1"/>
-      </w:pPr>
-      <w:bookmarkStart w:id="12" w:name="_Toc44772687"/>
+        <w:pStyle w:val="Heading1"/>
+      </w:pPr>
+      <w:bookmarkStart w:id="12" w:name="_Toc105544147"/>
       <w:r>
         <w:lastRenderedPageBreak/>
         <w:t>Conclusiones</w:t>
@@ -4896,7 +4657,7 @@
     </w:p>
     <w:p>
       <w:pPr>
-        <w:pStyle w:val="Prrafodelista"/>
+        <w:pStyle w:val="ListParagraph"/>
         <w:numPr>
           <w:ilvl w:val="0"/>
           <w:numId w:val="4"/>
@@ -4908,7 +4669,7 @@
     </w:p>
     <w:p>
       <w:pPr>
-        <w:pStyle w:val="Prrafodelista"/>
+        <w:pStyle w:val="ListParagraph"/>
         <w:numPr>
           <w:ilvl w:val="0"/>
           <w:numId w:val="4"/>
@@ -4926,7 +4687,7 @@
     </w:p>
     <w:p>
       <w:pPr>
-        <w:pStyle w:val="Prrafodelista"/>
+        <w:pStyle w:val="ListParagraph"/>
         <w:numPr>
           <w:ilvl w:val="0"/>
           <w:numId w:val="4"/>
@@ -4938,7 +4699,7 @@
     </w:p>
     <w:p>
       <w:pPr>
-        <w:pStyle w:val="Prrafodelista"/>
+        <w:pStyle w:val="ListParagraph"/>
         <w:numPr>
           <w:ilvl w:val="0"/>
           <w:numId w:val="4"/>
@@ -4950,7 +4711,7 @@
     </w:p>
     <w:p>
       <w:pPr>
-        <w:pStyle w:val="Prrafodelista"/>
+        <w:pStyle w:val="ListParagraph"/>
         <w:numPr>
           <w:ilvl w:val="0"/>
           <w:numId w:val="4"/>
@@ -4962,7 +4723,7 @@
     </w:p>
     <w:p>
       <w:pPr>
-        <w:pStyle w:val="Prrafodelista"/>
+        <w:pStyle w:val="ListParagraph"/>
         <w:numPr>
           <w:ilvl w:val="0"/>
           <w:numId w:val="4"/>
@@ -6510,7 +6271,7 @@
     </w:p>
     <w:p>
       <w:pPr>
-        <w:pStyle w:val="Prrafodelista"/>
+        <w:pStyle w:val="ListParagraph"/>
         <w:numPr>
           <w:ilvl w:val="0"/>
           <w:numId w:val="15"/>
@@ -6522,7 +6283,7 @@
     </w:p>
     <w:p>
       <w:pPr>
-        <w:pStyle w:val="Prrafodelista"/>
+        <w:pStyle w:val="ListParagraph"/>
         <w:numPr>
           <w:ilvl w:val="0"/>
           <w:numId w:val="15"/>
@@ -6540,7 +6301,7 @@
     </w:p>
     <w:p>
       <w:pPr>
-        <w:pStyle w:val="Prrafodelista"/>
+        <w:pStyle w:val="ListParagraph"/>
         <w:numPr>
           <w:ilvl w:val="0"/>
           <w:numId w:val="15"/>
@@ -6564,7 +6325,7 @@
     </w:p>
     <w:p>
       <w:pPr>
-        <w:pStyle w:val="Prrafodelista"/>
+        <w:pStyle w:val="ListParagraph"/>
       </w:pPr>
     </w:p>
     <w:p/>
@@ -6606,7 +6367,7 @@
     </w:p>
     <w:p>
       <w:pPr>
-        <w:pStyle w:val="Prrafodelista"/>
+        <w:pStyle w:val="ListParagraph"/>
         <w:numPr>
           <w:ilvl w:val="0"/>
           <w:numId w:val="1"/>
@@ -6636,7 +6397,7 @@
     </w:p>
     <w:p>
       <w:pPr>
-        <w:pStyle w:val="Prrafodelista"/>
+        <w:pStyle w:val="ListParagraph"/>
         <w:numPr>
           <w:ilvl w:val="0"/>
           <w:numId w:val="1"/>
@@ -6660,7 +6421,7 @@
     </w:p>
     <w:p>
       <w:pPr>
-        <w:pStyle w:val="Prrafodelista"/>
+        <w:pStyle w:val="ListParagraph"/>
         <w:numPr>
           <w:ilvl w:val="0"/>
           <w:numId w:val="1"/>
@@ -6681,44 +6442,26 @@
     </w:p>
     <w:p>
       <w:pPr>
-        <w:pStyle w:val="Prrafodelista"/>
+        <w:pStyle w:val="ListParagraph"/>
         <w:numPr>
           <w:ilvl w:val="0"/>
           <w:numId w:val="1"/>
         </w:numPr>
       </w:pPr>
       <w:r>
-        <w:t xml:space="preserve">A nivel mundial la industria con mayor cantidad de empleados es </w:t>
-      </w:r>
-      <w:r>
-        <w:t>“Information and Technology Services”</w:t>
-      </w:r>
-      <w:r>
-        <w:t xml:space="preserve">, al igual que antes, es un indicador de </w:t>
-      </w:r>
-      <w:r>
-        <w:t>que la tecnología es la industria con mayor demanda</w:t>
-      </w:r>
-      <w:r>
-        <w:t>, y hay un nivel de desempleo 0.</w:t>
-      </w:r>
-    </w:p>
-    <w:p>
-      <w:pPr>
-        <w:pStyle w:val="Prrafodelista"/>
+        <w:t>A nivel mundial la industria con mayor cantidad de empleados es “Information and Technology Services”, al igual que antes, es un indicador de que la tecnología es la industria con mayor demanda, y hay un nivel de desempleo 0.</w:t>
+      </w:r>
+    </w:p>
+    <w:p>
+      <w:pPr>
+        <w:pStyle w:val="ListParagraph"/>
         <w:numPr>
           <w:ilvl w:val="0"/>
           <w:numId w:val="1"/>
         </w:numPr>
       </w:pPr>
       <w:r>
-        <w:t xml:space="preserve">A nivel global podemos concluir que fue cambiando la tendencia de qué tipo de empresa se creaba mayormente a lo largo de los años. Antes de 1980, la más popular era la construcción, y luego pasó a ser  </w:t>
-      </w:r>
-      <w:r>
-        <w:t>Information and Technology Services”</w:t>
-      </w:r>
-      <w:r>
-        <w:t>, y podemos ver que cada vez el incremento de empresas de este tipo es mayor.</w:t>
+        <w:t>A nivel global podemos concluir que fue cambiando la tendencia de qué tipo de empresa se creaba mayormente a lo largo de los años. Antes de 1980, la más popular era la construcción, y luego pasó a ser  Information and Technology Services”, y podemos ver que cada vez el incremento de empresas de este tipo es mayor.</w:t>
       </w:r>
       <w:r>
         <w:t xml:space="preserve"> En Uruguay está pasando exactamente lo mismo. </w:t>
@@ -6757,9 +6500,9 @@
     </w:p>
     <w:p>
       <w:pPr>
-        <w:pStyle w:val="Ttulo1"/>
-      </w:pPr>
-      <w:bookmarkStart w:id="13" w:name="_Toc44772688"/>
+        <w:pStyle w:val="Heading1"/>
+      </w:pPr>
+      <w:bookmarkStart w:id="13" w:name="_Toc105544148"/>
       <w:r>
         <w:t>Restricciones</w:t>
       </w:r>
@@ -6775,7 +6518,7 @@
     </w:p>
     <w:p>
       <w:pPr>
-        <w:pStyle w:val="Prrafodelista"/>
+        <w:pStyle w:val="ListParagraph"/>
         <w:numPr>
           <w:ilvl w:val="0"/>
           <w:numId w:val="7"/>
@@ -6787,7 +6530,7 @@
     </w:p>
     <w:p>
       <w:pPr>
-        <w:pStyle w:val="Prrafodelista"/>
+        <w:pStyle w:val="ListParagraph"/>
         <w:numPr>
           <w:ilvl w:val="0"/>
           <w:numId w:val="7"/>
@@ -6799,7 +6542,7 @@
     </w:p>
     <w:p>
       <w:pPr>
-        <w:pStyle w:val="Prrafodelista"/>
+        <w:pStyle w:val="ListParagraph"/>
         <w:numPr>
           <w:ilvl w:val="0"/>
           <w:numId w:val="7"/>
@@ -6811,7 +6554,7 @@
     </w:p>
     <w:p>
       <w:pPr>
-        <w:pStyle w:val="Prrafodelista"/>
+        <w:pStyle w:val="ListParagraph"/>
         <w:numPr>
           <w:ilvl w:val="0"/>
           <w:numId w:val="7"/>
@@ -6826,9 +6569,9 @@
     </w:p>
     <w:p>
       <w:pPr>
-        <w:pStyle w:val="Ttulo1"/>
-      </w:pPr>
-      <w:bookmarkStart w:id="14" w:name="_Toc44772689"/>
+        <w:pStyle w:val="Heading1"/>
+      </w:pPr>
+      <w:bookmarkStart w:id="14" w:name="_Toc105544149"/>
       <w:r>
         <w:lastRenderedPageBreak/>
         <w:t>Bibliografía</w:t>
@@ -6842,7 +6585,7 @@
     </w:p>
     <w:p>
       <w:pPr>
-        <w:pStyle w:val="Prrafodelista"/>
+        <w:pStyle w:val="ListParagraph"/>
         <w:numPr>
           <w:ilvl w:val="0"/>
           <w:numId w:val="1"/>
@@ -6851,7 +6594,7 @@
       <w:hyperlink r:id="rId11" w:history="1">
         <w:r>
           <w:rPr>
-            <w:rStyle w:val="Hipervnculo"/>
+            <w:rStyle w:val="Hyperlink"/>
           </w:rPr>
           <w:t>https://aulas.ort.edu.uy/course/view.php?id=3894&amp;section=0</w:t>
         </w:r>
@@ -6859,7 +6602,7 @@
     </w:p>
     <w:p>
       <w:pPr>
-        <w:pStyle w:val="Prrafodelista"/>
+        <w:pStyle w:val="ListParagraph"/>
         <w:numPr>
           <w:ilvl w:val="0"/>
           <w:numId w:val="1"/>
@@ -6868,7 +6611,7 @@
       <w:hyperlink r:id="rId12" w:history="1">
         <w:r>
           <w:rPr>
-            <w:rStyle w:val="Hipervnculo"/>
+            <w:rStyle w:val="Hyperlink"/>
           </w:rPr>
           <w:t>https://aulas.ort.edu.uy/course/view.php?id=3939</w:t>
         </w:r>
@@ -6876,7 +6619,7 @@
     </w:p>
     <w:p>
       <w:pPr>
-        <w:pStyle w:val="Prrafodelista"/>
+        <w:pStyle w:val="ListParagraph"/>
         <w:numPr>
           <w:ilvl w:val="0"/>
           <w:numId w:val="1"/>
@@ -6885,7 +6628,7 @@
       <w:hyperlink r:id="rId13" w:history="1">
         <w:r>
           <w:rPr>
-            <w:rStyle w:val="Hipervnculo"/>
+            <w:rStyle w:val="Hyperlink"/>
           </w:rPr>
           <w:t>https://aulas.ort.edu.uy/course/view.php?id=4303</w:t>
         </w:r>
@@ -6899,7 +6642,7 @@
     </w:p>
     <w:p>
       <w:pPr>
-        <w:pStyle w:val="Prrafodelista"/>
+        <w:pStyle w:val="ListParagraph"/>
         <w:numPr>
           <w:ilvl w:val="0"/>
           <w:numId w:val="1"/>
@@ -6961,7 +6704,7 @@
     </w:p>
     <w:p>
       <w:pPr>
-        <w:pStyle w:val="Prrafodelista"/>
+        <w:pStyle w:val="ListParagraph"/>
         <w:numPr>
           <w:ilvl w:val="0"/>
           <w:numId w:val="1"/>
@@ -6989,7 +6732,7 @@
     </w:p>
     <w:p>
       <w:pPr>
-        <w:pStyle w:val="Prrafodelista"/>
+        <w:pStyle w:val="ListParagraph"/>
         <w:rPr>
           <w:rFonts w:ascii="Arial" w:hAnsi="Arial" w:cs="Arial"/>
           <w:color w:val="222222"/>
@@ -7007,13 +6750,13 @@
     </w:p>
     <w:p>
       <w:pPr>
-        <w:pStyle w:val="Prrafodelista"/>
+        <w:pStyle w:val="ListParagraph"/>
         <w:numPr>
           <w:ilvl w:val="0"/>
           <w:numId w:val="1"/>
         </w:numPr>
         <w:rPr>
-          <w:rStyle w:val="Hipervnculo"/>
+          <w:rStyle w:val="Hyperlink"/>
           <w:color w:val="auto"/>
           <w:u w:val="none"/>
         </w:rPr>
@@ -7021,7 +6764,7 @@
       <w:hyperlink r:id="rId15" w:history="1">
         <w:r>
           <w:rPr>
-            <w:rStyle w:val="Hipervnculo"/>
+            <w:rStyle w:val="Hyperlink"/>
           </w:rPr>
           <w:t>https://www.linkedin.com/pulse/propuesta-de-una-arquitectura-gesti%C3%B3n-grandes-datos-la-bonillo-ramos/</w:t>
         </w:r>
@@ -7066,7 +6809,7 @@
 <w:ftr xmlns:wpc="http://schemas.microsoft.com/office/word/2010/wordprocessingCanvas" xmlns:cx="http://schemas.microsoft.com/office/drawing/2014/chartex" xmlns:cx1="http://schemas.microsoft.com/office/drawing/2015/9/8/chartex" xmlns:cx2="http://schemas.microsoft.com/office/drawing/2015/10/21/chartex" xmlns:cx3="http://schemas.microsoft.com/office/drawing/2016/5/9/chartex" xmlns:cx4="http://schemas.microsoft.com/office/drawing/2016/5/10/chartex" xmlns:cx5="http://schemas.microsoft.com/office/drawing/2016/5/11/chartex" xmlns:cx6="http://schemas.microsoft.com/office/drawing/2016/5/12/chartex" xmlns:cx7="http://schemas.microsoft.com/office/drawing/2016/5/13/chartex" xmlns:cx8="http://schemas.microsoft.com/office/drawing/2016/5/14/chartex" xmlns:mc="http://schemas.openxmlformats.org/markup-compatibility/2006" xmlns:aink="http://schemas.microsoft.com/office/drawing/2016/ink" xmlns:am3d="http://schemas.microsoft.com/office/drawing/2017/model3d" xmlns:o="urn:schemas-microsoft-com:office:office" xmlns:oel="http://schemas.microsoft.com/office/2019/extlst" xmlns:r="http://schemas.openxmlformats.org/officeDocument/2006/relationships" xmlns:m="http://schemas.openxmlformats.org/officeDocument/2006/math" xmlns:v="urn:schemas-microsoft-com:vml" xmlns:wp14="http://schemas.microsoft.com/office/word/2010/wordprocessingDrawing" xmlns:wp="http://schemas.openxmlformats.org/drawingml/2006/wordprocessingDrawing" xmlns:w10="urn:schemas-microsoft-com:office:word" xmlns:w="http://schemas.openxmlformats.org/wordprocessingml/2006/main" xmlns:w14="http://schemas.microsoft.com/office/word/2010/wordml" xmlns:w15="http://schemas.microsoft.com/office/word/2012/wordml" xmlns:w16cex="http://schemas.microsoft.com/office/word/2018/wordml/cex" xmlns:w16cid="http://schemas.microsoft.com/office/word/2016/wordml/cid" xmlns:w16="http://schemas.microsoft.com/office/word/2018/wordml" xmlns:w16sdtdh="http://schemas.microsoft.com/office/word/2020/wordml/sdtdatahash" xmlns:w16se="http://schemas.microsoft.com/office/word/2015/wordml/symex" xmlns:wpg="http://schemas.microsoft.com/office/word/2010/wordprocessingGroup" xmlns:wpi="http://schemas.microsoft.com/office/word/2010/wordprocessingInk" xmlns:wne="http://schemas.microsoft.com/office/word/2006/wordml" xmlns:wps="http://schemas.microsoft.com/office/word/2010/wordprocessingShape" mc:Ignorable="w14 w15 w16se w16cid w16 w16cex w16sdtdh wp14">
   <w:p>
     <w:pPr>
-      <w:pStyle w:val="Piedepgina"/>
+      <w:pStyle w:val="Footer"/>
       <w:jc w:val="right"/>
     </w:pPr>
     <w:r>
@@ -7112,7 +6855,7 @@
   </w:p>
   <w:p>
     <w:pPr>
-      <w:pStyle w:val="Piedepgina"/>
+      <w:pStyle w:val="Footer"/>
     </w:pPr>
   </w:p>
 </w:ftr>
@@ -7141,7 +6884,7 @@
 <w:hdr xmlns:wpc="http://schemas.microsoft.com/office/word/2010/wordprocessingCanvas" xmlns:cx="http://schemas.microsoft.com/office/drawing/2014/chartex" xmlns:cx1="http://schemas.microsoft.com/office/drawing/2015/9/8/chartex" xmlns:cx2="http://schemas.microsoft.com/office/drawing/2015/10/21/chartex" xmlns:cx3="http://schemas.microsoft.com/office/drawing/2016/5/9/chartex" xmlns:cx4="http://schemas.microsoft.com/office/drawing/2016/5/10/chartex" xmlns:cx5="http://schemas.microsoft.com/office/drawing/2016/5/11/chartex" xmlns:cx6="http://schemas.microsoft.com/office/drawing/2016/5/12/chartex" xmlns:cx7="http://schemas.microsoft.com/office/drawing/2016/5/13/chartex" xmlns:cx8="http://schemas.microsoft.com/office/drawing/2016/5/14/chartex" xmlns:mc="http://schemas.openxmlformats.org/markup-compatibility/2006" xmlns:aink="http://schemas.microsoft.com/office/drawing/2016/ink" xmlns:am3d="http://schemas.microsoft.com/office/drawing/2017/model3d" xmlns:o="urn:schemas-microsoft-com:office:office" xmlns:oel="http://schemas.microsoft.com/office/2019/extlst" xmlns:r="http://schemas.openxmlformats.org/officeDocument/2006/relationships" xmlns:m="http://schemas.openxmlformats.org/officeDocument/2006/math" xmlns:v="urn:schemas-microsoft-com:vml" xmlns:wp14="http://schemas.microsoft.com/office/word/2010/wordprocessingDrawing" xmlns:wp="http://schemas.openxmlformats.org/drawingml/2006/wordprocessingDrawing" xmlns:w10="urn:schemas-microsoft-com:office:word" xmlns:w="http://schemas.openxmlformats.org/wordprocessingml/2006/main" xmlns:w14="http://schemas.microsoft.com/office/word/2010/wordml" xmlns:w15="http://schemas.microsoft.com/office/word/2012/wordml" xmlns:w16cex="http://schemas.microsoft.com/office/word/2018/wordml/cex" xmlns:w16cid="http://schemas.microsoft.com/office/word/2016/wordml/cid" xmlns:w16="http://schemas.microsoft.com/office/word/2018/wordml" xmlns:w16sdtdh="http://schemas.microsoft.com/office/word/2020/wordml/sdtdatahash" xmlns:w16se="http://schemas.microsoft.com/office/word/2015/wordml/symex" xmlns:wpg="http://schemas.microsoft.com/office/word/2010/wordprocessingGroup" xmlns:wpi="http://schemas.microsoft.com/office/word/2010/wordprocessingInk" xmlns:wne="http://schemas.microsoft.com/office/word/2006/wordml" xmlns:wps="http://schemas.microsoft.com/office/word/2010/wordprocessingShape" mc:Ignorable="w14 w15 w16se w16cid w16 w16cex w16sdtdh wp14">
   <w:p>
     <w:pPr>
-      <w:pStyle w:val="Encabezado"/>
+      <w:pStyle w:val="Header"/>
     </w:pPr>
     <w:r>
       <w:rPr>
@@ -7211,7 +6954,7 @@
 <w:numbering xmlns:wpc="http://schemas.microsoft.com/office/word/2010/wordprocessingCanvas" xmlns:cx="http://schemas.microsoft.com/office/drawing/2014/chartex" xmlns:cx1="http://schemas.microsoft.com/office/drawing/2015/9/8/chartex" xmlns:cx2="http://schemas.microsoft.com/office/drawing/2015/10/21/chartex" xmlns:cx3="http://schemas.microsoft.com/office/drawing/2016/5/9/chartex" xmlns:cx4="http://schemas.microsoft.com/office/drawing/2016/5/10/chartex" xmlns:cx5="http://schemas.microsoft.com/office/drawing/2016/5/11/chartex" xmlns:cx6="http://schemas.microsoft.com/office/drawing/2016/5/12/chartex" xmlns:cx7="http://schemas.microsoft.com/office/drawing/2016/5/13/chartex" xmlns:cx8="http://schemas.microsoft.com/office/drawing/2016/5/14/chartex" xmlns:mc="http://schemas.openxmlformats.org/markup-compatibility/2006" xmlns:aink="http://schemas.microsoft.com/office/drawing/2016/ink" xmlns:am3d="http://schemas.microsoft.com/office/drawing/2017/model3d" xmlns:o="urn:schemas-microsoft-com:office:office" xmlns:oel="http://schemas.microsoft.com/office/2019/extlst" xmlns:r="http://schemas.openxmlformats.org/officeDocument/2006/relationships" xmlns:m="http://schemas.openxmlformats.org/officeDocument/2006/math" xmlns:v="urn:schemas-microsoft-com:vml" xmlns:wp14="http://schemas.microsoft.com/office/word/2010/wordprocessingDrawing" xmlns:wp="http://schemas.openxmlformats.org/drawingml/2006/wordprocessingDrawing" xmlns:w10="urn:schemas-microsoft-com:office:word" xmlns:w="http://schemas.openxmlformats.org/wordprocessingml/2006/main" xmlns:w14="http://schemas.microsoft.com/office/word/2010/wordml" xmlns:w15="http://schemas.microsoft.com/office/word/2012/wordml" xmlns:w16cex="http://schemas.microsoft.com/office/word/2018/wordml/cex" xmlns:w16cid="http://schemas.microsoft.com/office/word/2016/wordml/cid" xmlns:w16="http://schemas.microsoft.com/office/word/2018/wordml" xmlns:w16sdtdh="http://schemas.microsoft.com/office/word/2020/wordml/sdtdatahash" xmlns:w16se="http://schemas.microsoft.com/office/word/2015/wordml/symex" xmlns:wpg="http://schemas.microsoft.com/office/word/2010/wordprocessingGroup" xmlns:wpi="http://schemas.microsoft.com/office/word/2010/wordprocessingInk" xmlns:wne="http://schemas.microsoft.com/office/word/2006/wordml" xmlns:wps="http://schemas.microsoft.com/office/word/2010/wordprocessingShape" mc:Ignorable="w14 w15 w16se w16cid w16 w16cex w16sdtdh wp14">
   <w:numPicBullet w:numPicBulletId="0">
     <w:pict>
-      <v:shapetype w14:anchorId="1E306E20" id="_x0000_t75" coordsize="21600,21600" o:spt="75" o:preferrelative="t" path="m@4@5l@4@11@9@11@9@5xe" filled="f" stroked="f">
+      <v:shapetype w14:anchorId="1187158C" id="_x0000_t75" coordsize="21600,21600" o:spt="75" o:preferrelative="t" path="m@4@5l@4@11@9@11@9@5xe" filled="f" stroked="f">
         <v:stroke joinstyle="miter"/>
         <v:formulas>
           <v:f eqn="if lineDrawn pixelLineWidth 0"/>
@@ -7230,7 +6973,7 @@
         <v:path o:extrusionok="f" gradientshapeok="t" o:connecttype="rect"/>
         <o:lock v:ext="edit" aspectratio="t"/>
       </v:shapetype>
-      <v:shape id="_x0000_i1114" type="#_x0000_t75" style="width:7.4pt;height:7.4pt" o:bullet="t">
+      <v:shape id="_x0000_i1047" type="#_x0000_t75" style="width:7.2pt;height:7.2pt" o:bullet="t">
         <v:imagedata r:id="rId1" o:title="mso7645"/>
       </v:shape>
     </w:pict>
@@ -10688,11 +10431,11 @@
       <w:lang w:eastAsia="es-MX"/>
     </w:rPr>
   </w:style>
-  <w:style w:type="paragraph" w:styleId="Ttulo1">
+  <w:style w:type="paragraph" w:styleId="Heading1">
     <w:name w:val="heading 1"/>
     <w:basedOn w:val="Normal"/>
     <w:next w:val="Normal"/>
-    <w:link w:val="Ttulo1Car"/>
+    <w:link w:val="Heading1Char"/>
     <w:uiPriority w:val="9"/>
     <w:qFormat/>
     <w:rsid w:val="002152D1"/>
@@ -10709,11 +10452,11 @@
       <w:szCs w:val="32"/>
     </w:rPr>
   </w:style>
-  <w:style w:type="paragraph" w:styleId="Ttulo2">
+  <w:style w:type="paragraph" w:styleId="Heading2">
     <w:name w:val="heading 2"/>
     <w:basedOn w:val="Normal"/>
     <w:next w:val="Normal"/>
-    <w:link w:val="Ttulo2Car"/>
+    <w:link w:val="Heading2Char"/>
     <w:uiPriority w:val="9"/>
     <w:unhideWhenUsed/>
     <w:qFormat/>
@@ -10731,13 +10474,13 @@
       <w:szCs w:val="26"/>
     </w:rPr>
   </w:style>
-  <w:style w:type="character" w:default="1" w:styleId="Fuentedeprrafopredeter">
+  <w:style w:type="character" w:default="1" w:styleId="DefaultParagraphFont">
     <w:name w:val="Default Paragraph Font"/>
     <w:uiPriority w:val="1"/>
     <w:semiHidden/>
     <w:unhideWhenUsed/>
   </w:style>
-  <w:style w:type="table" w:default="1" w:styleId="Tablanormal">
+  <w:style w:type="table" w:default="1" w:styleId="TableNormal">
     <w:name w:val="Normal Table"/>
     <w:uiPriority w:val="99"/>
     <w:semiHidden/>
@@ -10752,16 +10495,16 @@
       </w:tblCellMar>
     </w:tblPr>
   </w:style>
-  <w:style w:type="numbering" w:default="1" w:styleId="Sinlista">
+  <w:style w:type="numbering" w:default="1" w:styleId="NoList">
     <w:name w:val="No List"/>
     <w:uiPriority w:val="99"/>
     <w:semiHidden/>
     <w:unhideWhenUsed/>
   </w:style>
-  <w:style w:type="paragraph" w:styleId="Encabezado">
+  <w:style w:type="paragraph" w:styleId="Header">
     <w:name w:val="header"/>
     <w:basedOn w:val="Normal"/>
-    <w:link w:val="EncabezadoCar"/>
+    <w:link w:val="HeaderChar"/>
     <w:uiPriority w:val="99"/>
     <w:unhideWhenUsed/>
     <w:rsid w:val="00DA777A"/>
@@ -10772,17 +10515,17 @@
       </w:tabs>
     </w:pPr>
   </w:style>
-  <w:style w:type="character" w:customStyle="1" w:styleId="EncabezadoCar">
-    <w:name w:val="Encabezado Car"/>
-    <w:basedOn w:val="Fuentedeprrafopredeter"/>
-    <w:link w:val="Encabezado"/>
+  <w:style w:type="character" w:customStyle="1" w:styleId="HeaderChar">
+    <w:name w:val="Header Char"/>
+    <w:basedOn w:val="DefaultParagraphFont"/>
+    <w:link w:val="Header"/>
     <w:uiPriority w:val="99"/>
     <w:rsid w:val="00DA777A"/>
   </w:style>
-  <w:style w:type="paragraph" w:styleId="Piedepgina">
+  <w:style w:type="paragraph" w:styleId="Footer">
     <w:name w:val="footer"/>
     <w:basedOn w:val="Normal"/>
-    <w:link w:val="PiedepginaCar"/>
+    <w:link w:val="FooterChar"/>
     <w:uiPriority w:val="99"/>
     <w:unhideWhenUsed/>
     <w:rsid w:val="00DA777A"/>
@@ -10793,17 +10536,17 @@
       </w:tabs>
     </w:pPr>
   </w:style>
-  <w:style w:type="character" w:customStyle="1" w:styleId="PiedepginaCar">
-    <w:name w:val="Pie de página Car"/>
-    <w:basedOn w:val="Fuentedeprrafopredeter"/>
-    <w:link w:val="Piedepgina"/>
+  <w:style w:type="character" w:customStyle="1" w:styleId="FooterChar">
+    <w:name w:val="Footer Char"/>
+    <w:basedOn w:val="DefaultParagraphFont"/>
+    <w:link w:val="Footer"/>
     <w:uiPriority w:val="99"/>
     <w:rsid w:val="00DA777A"/>
   </w:style>
-  <w:style w:type="character" w:customStyle="1" w:styleId="Ttulo1Car">
-    <w:name w:val="Título 1 Car"/>
-    <w:basedOn w:val="Fuentedeprrafopredeter"/>
-    <w:link w:val="Ttulo1"/>
+  <w:style w:type="character" w:customStyle="1" w:styleId="Heading1Char">
+    <w:name w:val="Heading 1 Char"/>
+    <w:basedOn w:val="DefaultParagraphFont"/>
+    <w:link w:val="Heading1"/>
     <w:uiPriority w:val="9"/>
     <w:rsid w:val="002152D1"/>
     <w:rPr>
@@ -10813,9 +10556,9 @@
       <w:szCs w:val="32"/>
     </w:rPr>
   </w:style>
-  <w:style w:type="character" w:styleId="Hipervnculo">
+  <w:style w:type="character" w:styleId="Hyperlink">
     <w:name w:val="Hyperlink"/>
-    <w:basedOn w:val="Fuentedeprrafopredeter"/>
+    <w:basedOn w:val="DefaultParagraphFont"/>
     <w:uiPriority w:val="99"/>
     <w:unhideWhenUsed/>
     <w:rsid w:val="002152D1"/>
@@ -10824,7 +10567,7 @@
       <w:u w:val="single"/>
     </w:rPr>
   </w:style>
-  <w:style w:type="paragraph" w:styleId="Prrafodelista">
+  <w:style w:type="paragraph" w:styleId="ListParagraph">
     <w:name w:val="List Paragraph"/>
     <w:basedOn w:val="Normal"/>
     <w:uiPriority w:val="34"/>
@@ -10835,9 +10578,9 @@
       <w:contextualSpacing/>
     </w:pPr>
   </w:style>
-  <w:style w:type="paragraph" w:styleId="TtuloTDC">
+  <w:style w:type="paragraph" w:styleId="TOCHeading">
     <w:name w:val="TOC Heading"/>
-    <w:basedOn w:val="Ttulo1"/>
+    <w:basedOn w:val="Heading1"/>
     <w:next w:val="Normal"/>
     <w:uiPriority w:val="39"/>
     <w:unhideWhenUsed/>
@@ -10850,7 +10593,7 @@
       <w:lang w:eastAsia="es-UY"/>
     </w:rPr>
   </w:style>
-  <w:style w:type="paragraph" w:styleId="TDC1">
+  <w:style w:type="paragraph" w:styleId="TOC1">
     <w:name w:val="toc 1"/>
     <w:basedOn w:val="Normal"/>
     <w:next w:val="Normal"/>
@@ -10862,10 +10605,10 @@
       <w:spacing w:after="100"/>
     </w:pPr>
   </w:style>
-  <w:style w:type="character" w:customStyle="1" w:styleId="Ttulo2Car">
-    <w:name w:val="Título 2 Car"/>
-    <w:basedOn w:val="Fuentedeprrafopredeter"/>
-    <w:link w:val="Ttulo2"/>
+  <w:style w:type="character" w:customStyle="1" w:styleId="Heading2Char">
+    <w:name w:val="Heading 2 Char"/>
+    <w:basedOn w:val="DefaultParagraphFont"/>
+    <w:link w:val="Heading2"/>
     <w:uiPriority w:val="9"/>
     <w:rsid w:val="00074471"/>
     <w:rPr>
@@ -10875,9 +10618,9 @@
       <w:szCs w:val="26"/>
     </w:rPr>
   </w:style>
-  <w:style w:type="character" w:styleId="Mencinsinresolver">
+  <w:style w:type="character" w:styleId="UnresolvedMention">
     <w:name w:val="Unresolved Mention"/>
-    <w:basedOn w:val="Fuentedeprrafopredeter"/>
+    <w:basedOn w:val="DefaultParagraphFont"/>
     <w:uiPriority w:val="99"/>
     <w:semiHidden/>
     <w:unhideWhenUsed/>
@@ -10889,15 +10632,15 @@
   </w:style>
   <w:style w:type="character" w:customStyle="1" w:styleId="instancename">
     <w:name w:val="instancename"/>
-    <w:basedOn w:val="Fuentedeprrafopredeter"/>
+    <w:basedOn w:val="DefaultParagraphFont"/>
     <w:rsid w:val="00AA18B2"/>
   </w:style>
   <w:style w:type="character" w:customStyle="1" w:styleId="accesshide">
     <w:name w:val="accesshide"/>
-    <w:basedOn w:val="Fuentedeprrafopredeter"/>
+    <w:basedOn w:val="DefaultParagraphFont"/>
     <w:rsid w:val="00AA18B2"/>
   </w:style>
-  <w:style w:type="paragraph" w:styleId="TDC2">
+  <w:style w:type="paragraph" w:styleId="TOC2">
     <w:name w:val="toc 2"/>
     <w:basedOn w:val="Normal"/>
     <w:next w:val="Normal"/>
@@ -10921,9 +10664,9 @@
       <w:spacing w:before="100" w:beforeAutospacing="1" w:after="100" w:afterAutospacing="1"/>
     </w:pPr>
   </w:style>
-  <w:style w:type="character" w:styleId="Hipervnculovisitado">
+  <w:style w:type="character" w:styleId="FollowedHyperlink">
     <w:name w:val="FollowedHyperlink"/>
-    <w:basedOn w:val="Fuentedeprrafopredeter"/>
+    <w:basedOn w:val="DefaultParagraphFont"/>
     <w:uiPriority w:val="99"/>
     <w:semiHidden/>
     <w:unhideWhenUsed/>
@@ -10933,9 +10676,9 @@
       <w:u w:val="single"/>
     </w:rPr>
   </w:style>
-  <w:style w:type="table" w:styleId="Tablaconcuadrcula">
+  <w:style w:type="table" w:styleId="TableGrid">
     <w:name w:val="Table Grid"/>
-    <w:basedOn w:val="Tablanormal"/>
+    <w:basedOn w:val="TableNormal"/>
     <w:uiPriority w:val="39"/>
     <w:rsid w:val="00BA764C"/>
     <w:pPr>

</xml_diff>